<commit_message>
Working on final Proposal
</commit_message>
<xml_diff>
--- a/Proposal/Version 2/KubernetesDockerProposal.docx
+++ b/Proposal/Version 2/KubernetesDockerProposal.docx
@@ -3669,8 +3669,6 @@
       <w:r>
         <w:t>The cost aspect was defined in this article in regards to cloud based solutions.</w:t>
       </w:r>
-      <w:bookmarkStart w:id="0" w:name="_GoBack"/>
-      <w:bookmarkEnd w:id="0"/>
     </w:p>
     <w:p>
       <w:pPr>
@@ -3765,8 +3763,8 @@
           <w:shd w:val="clear" w:color="auto" w:fill="FFFFFF"/>
         </w:rPr>
       </w:pPr>
-      <w:bookmarkStart w:id="1" w:name="h.gjdgxs" w:colFirst="0" w:colLast="0"/>
-      <w:bookmarkEnd w:id="1"/>
+      <w:bookmarkStart w:id="0" w:name="h.gjdgxs" w:colFirst="0" w:colLast="0"/>
+      <w:bookmarkEnd w:id="0"/>
       <w:r>
         <w:rPr>
           <w:szCs w:val="21"/>
@@ -4086,6 +4084,13 @@
           <w:shd w:val="clear" w:color="auto" w:fill="FFFFFF"/>
         </w:rPr>
         <w:t>necessary to run Kubernetes in a containerized environment</w:t>
+      </w:r>
+      <w:r>
+        <w:rPr>
+          <w:szCs w:val="21"/>
+          <w:shd w:val="clear" w:color="auto" w:fill="FFFFFF"/>
+        </w:rPr>
+        <w:t xml:space="preserve"> to create a private cloud based infrastructure</w:t>
       </w:r>
       <w:r>
         <w:rPr>
@@ -4338,6 +4343,7 @@
               <w:spacing w:line="480" w:lineRule="auto"/>
             </w:pPr>
             <w:r>
+              <w:lastRenderedPageBreak/>
               <w:t>Docker Containers Monitoring</w:t>
             </w:r>
           </w:p>
@@ -4409,7 +4415,6 @@
               <w:spacing w:line="480" w:lineRule="auto"/>
             </w:pPr>
             <w:r>
-              <w:lastRenderedPageBreak/>
               <w:t>Kubernetes Implementation</w:t>
             </w:r>
           </w:p>
@@ -4495,7 +4500,26 @@
               <w:contextualSpacing/>
             </w:pPr>
             <w:r>
-              <w:t>Scheduling and Orchestration is required</w:t>
+              <w:t>Scheduling and Orc</w:t>
+            </w:r>
+            <w:bookmarkStart w:id="1" w:name="_GoBack"/>
+            <w:bookmarkEnd w:id="1"/>
+            <w:r>
+              <w:t>hestration is required</w:t>
+            </w:r>
+          </w:p>
+          <w:p>
+            <w:pPr>
+              <w:numPr>
+                <w:ilvl w:val="0"/>
+                <w:numId w:val="2"/>
+              </w:numPr>
+              <w:spacing w:line="480" w:lineRule="auto"/>
+              <w:ind w:hanging="360"/>
+              <w:contextualSpacing/>
+            </w:pPr>
+            <w:r>
+              <w:t>Automation using YAML file</w:t>
             </w:r>
           </w:p>
         </w:tc>
@@ -4545,7 +4569,10 @@
               <w:t>One to two days necessary to install everything</w:t>
             </w:r>
             <w:r>
-              <w:t xml:space="preserve"> on Laptop</w:t>
+              <w:t xml:space="preserve"> on l</w:t>
+            </w:r>
+            <w:r>
+              <w:t>aptop</w:t>
             </w:r>
           </w:p>
           <w:p>
@@ -4559,7 +4586,10 @@
               <w:contextualSpacing/>
             </w:pPr>
             <w:r>
-              <w:t>Duplication of laptop to Server should be easy</w:t>
+              <w:t>Duplication of laptop to s</w:t>
+            </w:r>
+            <w:r>
+              <w:t>erver should be easy</w:t>
             </w:r>
           </w:p>
         </w:tc>
@@ -4656,6 +4686,7 @@
       </w:pPr>
       <w:proofErr w:type="spellStart"/>
       <w:r>
+        <w:lastRenderedPageBreak/>
         <w:t>Abdelbaky</w:t>
       </w:r>
       <w:proofErr w:type="spellEnd"/>
@@ -4697,7 +4728,6 @@
         <w:contextualSpacing/>
       </w:pPr>
       <w:r>
-        <w:lastRenderedPageBreak/>
         <w:t xml:space="preserve"> </w:t>
       </w:r>
       <w:r>
@@ -4863,6 +4893,7 @@
           <w:rFonts w:eastAsia="Calibri"/>
           <w:color w:val="000000"/>
         </w:rPr>
+        <w:lastRenderedPageBreak/>
         <w:t xml:space="preserve">Vaughan-Nichols, Steven J. “What Is Docker and Why Is It </w:t>
       </w:r>
       <w:proofErr w:type="gramStart"/>
@@ -4917,7 +4948,6 @@
           <w:rFonts w:eastAsia="Calibri"/>
           <w:color w:val="000000"/>
         </w:rPr>
-        <w:lastRenderedPageBreak/>
         <w:t>Burns, Brendan, Brian Grant, David Oppenheimer, Eric Brewer, and John Wilkes. “Borg, Omega, and Kubernetes - ACM Queue.” Accessed May 14, 2016. http://queue.acm.org/detail.cfm?id=2898444.</w:t>
       </w:r>
     </w:p>
@@ -6913,7 +6943,7 @@
 </file>
 
 <file path=customXml/itemProps1.xml><?xml version="1.0" encoding="utf-8"?>
-<ds:datastoreItem xmlns:ds="http://schemas.openxmlformats.org/officeDocument/2006/customXml" ds:itemID="{7416B647-20C1-4F9A-8B62-47C9740FE3BA}">
+<ds:datastoreItem xmlns:ds="http://schemas.openxmlformats.org/officeDocument/2006/customXml" ds:itemID="{08607AC9-17C1-4AA2-9A6F-D0FEFC165AC8}">
   <ds:schemaRefs>
     <ds:schemaRef ds:uri="http://schemas.openxmlformats.org/officeDocument/2006/bibliography"/>
   </ds:schemaRefs>

</xml_diff>